<commit_message>
continued with markdown - HTML renders best; graphs don't take full pages.
</commit_message>
<xml_diff>
--- a/Pick Agents/docs/Lifetime Commissions By Agent.docx
+++ b/Pick Agents/docs/Lifetime Commissions By Agent.docx
@@ -62,7 +62,7 @@
         <w:rPr>
           <w:rStyle w:val="VerbatimChar"/>
         </w:rPr>
-        <w:t xml:space="preserve">## Rows Read: 67281, Total Rows Processed: 67281, Total Chunk Time: 3.491 seconds</w:t>
+        <w:t xml:space="preserve">## Rows Read: 67281, Total Rows Processed: 67281, Total Chunk Time: 3.739 seconds</w:t>
       </w:r>
     </w:p>
     <w:p>
@@ -723,7 +723,7 @@
     </w:lvl>
   </w:abstractNum>
   <w:abstractNum w:abstractNumId="990">
-    <w:nsid w:val="60caeda8"/>
+    <w:nsid w:val="37527b7f"/>
     <w:multiLevelType w:val="multilevel"/>
     <w:lvl w:ilvl="0">
       <w:numFmt w:val="bullet"/>

</xml_diff>